<commit_message>
fixed colors and added docs
</commit_message>
<xml_diff>
--- a/documents/grant-stoltman-resume.docx
+++ b/documents/grant-stoltman-resume.docx
@@ -686,7 +686,7 @@
           <w:sz w:val="24"/>
           <w:szCs w:val="24"/>
         </w:rPr>
-        <w:t xml:space="preserve"> Power BI, Power Query, Power Apps, Excel, Git, Databricks, Docker, Terraform</w:t>
+        <w:t xml:space="preserve"> Power BI, Power Query, Power Apps, Excel, Git, Databricks, Docker, Terraform, Apache Spark/Airflow</w:t>
       </w:r>
     </w:p>
     <w:p>
@@ -738,7 +738,7 @@
           <w:sz w:val="24"/>
           <w:szCs w:val="24"/>
         </w:rPr>
-        <w:t>Data Analytics, ETL, Data Normalization, Data Modelling, Data Visualization, Database Schemas</w:t>
+        <w:t>Data Analytics, ETL, Data Normalization, Data Modeling, Data Visualization, Database Schemas</w:t>
       </w:r>
     </w:p>
     <w:p>
@@ -1621,6 +1621,7 @@
     <w:rsid w:val="002f29ac"/>
     <w:pPr>
       <w:widowControl/>
+      <w:suppressAutoHyphens w:val="true"/>
       <w:bidi w:val="0"/>
       <w:spacing w:lineRule="auto" w:line="259" w:before="0" w:after="160"/>
       <w:jc w:val="left"/>

</xml_diff>